<commit_message>
fix: report typo fix
</commit_message>
<xml_diff>
--- a/reports/Mihnovec_S_E/Lab_1/rep/SPP1.docx
+++ b/reports/Mihnovec_S_E/Lab_1/rep/SPP1.docx
@@ -789,7 +789,7 @@
           <w:sz w:val="26"/>
           <w:szCs w:val="26"/>
         </w:rPr>
-        <w:t>ст.</w:t>
+        <w:t>преп.</w:t>
       </w:r>
       <w:r>
         <w:rPr>
@@ -805,9 +805,37 @@
           <w:w w:val="105"/>
           <w:sz w:val="26"/>
           <w:szCs w:val="26"/>
-        </w:rPr>
-        <w:t>преп.</w:t>
-      </w:r>
+          <w:lang w:val="be-BY"/>
+        </w:rPr>
+        <w:t>с</w:t>
+      </w:r>
+      <w:r>
+        <w:rPr>
+          <w:w w:val="105"/>
+          <w:sz w:val="26"/>
+          <w:szCs w:val="26"/>
+        </w:rPr>
+        <w:t>т</w:t>
+      </w:r>
+      <w:r>
+        <w:rPr>
+          <w:w w:val="105"/>
+          <w:sz w:val="26"/>
+          <w:szCs w:val="26"/>
+          <w:lang w:val="be-BY"/>
+        </w:rPr>
+        <w:t>аж</w:t>
+      </w:r>
+      <w:proofErr w:type="gramStart"/>
+      <w:r>
+        <w:rPr>
+          <w:w w:val="105"/>
+          <w:sz w:val="26"/>
+          <w:szCs w:val="26"/>
+        </w:rPr>
+        <w:t>.</w:t>
+      </w:r>
+      <w:proofErr w:type="gramEnd"/>
       <w:r>
         <w:rPr>
           <w:spacing w:val="36"/>
@@ -817,13 +845,23 @@
         </w:rPr>
         <w:t xml:space="preserve"> </w:t>
       </w:r>
+      <w:proofErr w:type="gramStart"/>
       <w:r>
         <w:rPr>
           <w:w w:val="105"/>
           <w:sz w:val="26"/>
           <w:szCs w:val="26"/>
         </w:rPr>
-        <w:t>кафедры</w:t>
+        <w:t>к</w:t>
+      </w:r>
+      <w:proofErr w:type="gramEnd"/>
+      <w:r>
+        <w:rPr>
+          <w:w w:val="105"/>
+          <w:sz w:val="26"/>
+          <w:szCs w:val="26"/>
+        </w:rPr>
+        <w:t>афедры</w:t>
       </w:r>
       <w:r>
         <w:rPr>
@@ -893,7 +931,21 @@
           <w:sz w:val="26"/>
           <w:szCs w:val="26"/>
         </w:rPr>
-        <w:t xml:space="preserve">2017 </w:t>
+        <w:t>20</w:t>
+      </w:r>
+      <w:r>
+        <w:rPr>
+          <w:sz w:val="26"/>
+          <w:szCs w:val="26"/>
+        </w:rPr>
+        <w:t>26</w:t>
+      </w:r>
+      <w:r>
+        <w:rPr>
+          <w:sz w:val="26"/>
+          <w:szCs w:val="26"/>
+        </w:rPr>
+        <w:t xml:space="preserve"> </w:t>
       </w:r>
       <w:r>
         <w:rPr>
@@ -909,9 +961,10 @@
         <w:rPr>
           <w:sz w:val="26"/>
           <w:szCs w:val="26"/>
-          <w:lang w:val="en-US"/>
-        </w:rPr>
-      </w:pPr>
+        </w:rPr>
+      </w:pPr>
+      <w:bookmarkStart w:id="0" w:name="_GoBack"/>
+      <w:bookmarkEnd w:id="0"/>
     </w:p>
     <w:p>
       <w:pPr>
@@ -937,6 +990,7 @@
         <w:rPr>
           <w:sz w:val="26"/>
           <w:szCs w:val="26"/>
+          <w:lang w:val="en-US"/>
         </w:rPr>
       </w:pPr>
       <w:r>
@@ -965,8 +1019,6 @@
         </w:rPr>
         <w:t>2026</w:t>
       </w:r>
-      <w:bookmarkStart w:id="0" w:name="_GoBack"/>
-      <w:bookmarkEnd w:id="0"/>
     </w:p>
     <w:p>
       <w:pPr>

</xml_diff>